<commit_message>
add continue mega sena challenge
</commit_message>
<xml_diff>
--- a/4-Git/documents/Work-Hack.docx
+++ b/4-Git/documents/Work-Hack.docx
@@ -1,6 +1,6 @@
 
 <file path=word/document.xml><?xml version="1.0" encoding="utf-8"?>
-<w:document xmlns:wpc="http://schemas.microsoft.com/office/word/2010/wordprocessingCanvas" xmlns:cx="http://schemas.microsoft.com/office/drawing/2014/chartex" xmlns:cx1="http://schemas.microsoft.com/office/drawing/2015/9/8/chartex" xmlns:cx2="http://schemas.microsoft.com/office/drawing/2015/10/21/chartex" xmlns:cx3="http://schemas.microsoft.com/office/drawing/2016/5/9/chartex" xmlns:cx4="http://schemas.microsoft.com/office/drawing/2016/5/10/chartex" xmlns:cx5="http://schemas.microsoft.com/office/drawing/2016/5/11/chartex" xmlns:cx6="http://schemas.microsoft.com/office/drawing/2016/5/12/chartex" xmlns:cx7="http://schemas.microsoft.com/office/drawing/2016/5/13/chartex" xmlns:cx8="http://schemas.microsoft.com/office/drawing/2016/5/14/chartex" xmlns:mc="http://schemas.openxmlformats.org/markup-compatibility/2006" xmlns:aink="http://schemas.microsoft.com/office/drawing/2016/ink" xmlns:am3d="http://schemas.microsoft.com/office/drawing/2017/model3d" xmlns:o="urn:schemas-microsoft-com:office:office" xmlns:oel="http://schemas.microsoft.com/office/2019/extlst" xmlns:r="http://schemas.openxmlformats.org/officeDocument/2006/relationships" xmlns:m="http://schemas.openxmlformats.org/officeDocument/2006/math" xmlns:v="urn:schemas-microsoft-com:vml" xmlns:wp14="http://schemas.microsoft.com/office/word/2010/wordprocessingDrawing" xmlns:wp="http://schemas.openxmlformats.org/drawingml/2006/wordprocessingDrawing" xmlns:w10="urn:schemas-microsoft-com:office:word" xmlns:w="http://schemas.openxmlformats.org/wordprocessingml/2006/main" xmlns:w14="http://schemas.microsoft.com/office/word/2010/wordml" xmlns:w15="http://schemas.microsoft.com/office/word/2012/wordml" xmlns:w16cex="http://schemas.microsoft.com/office/word/2018/wordml/cex" xmlns:w16cid="http://schemas.microsoft.com/office/word/2016/wordml/cid" xmlns:w16="http://schemas.microsoft.com/office/word/2018/wordml" xmlns:w16sdtdh="http://schemas.microsoft.com/office/word/2020/wordml/sdtdatahash" xmlns:w16se="http://schemas.microsoft.com/office/word/2015/wordml/symex" xmlns:wpg="http://schemas.microsoft.com/office/word/2010/wordprocessingGroup" xmlns:wpi="http://schemas.microsoft.com/office/word/2010/wordprocessingInk" xmlns:wne="http://schemas.microsoft.com/office/word/2006/wordml" xmlns:wps="http://schemas.microsoft.com/office/word/2010/wordprocessingShape" mc:Ignorable="w14 w15 w16se w16cid w16 w16cex w16sdtdh wp14">
+<w:document xmlns:wpc="http://schemas.microsoft.com/office/word/2010/wordprocessingCanvas" xmlns:cx="http://schemas.microsoft.com/office/drawing/2014/chartex" xmlns:cx1="http://schemas.microsoft.com/office/drawing/2015/9/8/chartex" xmlns:cx2="http://schemas.microsoft.com/office/drawing/2015/10/21/chartex" xmlns:cx3="http://schemas.microsoft.com/office/drawing/2016/5/9/chartex" xmlns:cx4="http://schemas.microsoft.com/office/drawing/2016/5/10/chartex" xmlns:cx5="http://schemas.microsoft.com/office/drawing/2016/5/11/chartex" xmlns:cx6="http://schemas.microsoft.com/office/drawing/2016/5/12/chartex" xmlns:cx7="http://schemas.microsoft.com/office/drawing/2016/5/13/chartex" xmlns:cx8="http://schemas.microsoft.com/office/drawing/2016/5/14/chartex" xmlns:mc="http://schemas.openxmlformats.org/markup-compatibility/2006" xmlns:aink="http://schemas.microsoft.com/office/drawing/2016/ink" xmlns:am3d="http://schemas.microsoft.com/office/drawing/2017/model3d" xmlns:o="urn:schemas-microsoft-com:office:office" xmlns:oel="http://schemas.microsoft.com/office/2019/extlst" xmlns:r="http://schemas.openxmlformats.org/officeDocument/2006/relationships" xmlns:m="http://schemas.openxmlformats.org/officeDocument/2006/math" xmlns:v="urn:schemas-microsoft-com:vml" xmlns:wp14="http://schemas.microsoft.com/office/word/2010/wordprocessingDrawing" xmlns:wp="http://schemas.openxmlformats.org/drawingml/2006/wordprocessingDrawing" xmlns:w10="urn:schemas-microsoft-com:office:word" xmlns:w="http://schemas.openxmlformats.org/wordprocessingml/2006/main" xmlns:w14="http://schemas.microsoft.com/office/word/2010/wordml" xmlns:w15="http://schemas.microsoft.com/office/word/2012/wordml" xmlns:w16cex="http://schemas.microsoft.com/office/word/2018/wordml/cex" xmlns:w16cid="http://schemas.microsoft.com/office/word/2016/wordml/cid" xmlns:w16="http://schemas.microsoft.com/office/word/2018/wordml" xmlns:w16du="http://schemas.microsoft.com/office/word/2023/wordml/word16du" xmlns:w16sdtdh="http://schemas.microsoft.com/office/word/2020/wordml/sdtdatahash" xmlns:w16se="http://schemas.microsoft.com/office/word/2015/wordml/symex" xmlns:wpg="http://schemas.microsoft.com/office/word/2010/wordprocessingGroup" xmlns:wpi="http://schemas.microsoft.com/office/word/2010/wordprocessingInk" xmlns:wne="http://schemas.microsoft.com/office/word/2006/wordml" xmlns:wps="http://schemas.microsoft.com/office/word/2010/wordprocessingShape" mc:Ignorable="w14 w15 w16se w16cid w16 w16cex w16sdtdh w16du wp14">
   <w:body>
     <w:p>
       <w:pPr>
@@ -3952,7 +3952,7 @@
 </file>
 
 <file path=word/endnotes.xml><?xml version="1.0" encoding="utf-8"?>
-<w:endnotes xmlns:wpc="http://schemas.microsoft.com/office/word/2010/wordprocessingCanvas" xmlns:cx="http://schemas.microsoft.com/office/drawing/2014/chartex" xmlns:cx1="http://schemas.microsoft.com/office/drawing/2015/9/8/chartex" xmlns:cx2="http://schemas.microsoft.com/office/drawing/2015/10/21/chartex" xmlns:cx3="http://schemas.microsoft.com/office/drawing/2016/5/9/chartex" xmlns:cx4="http://schemas.microsoft.com/office/drawing/2016/5/10/chartex" xmlns:cx5="http://schemas.microsoft.com/office/drawing/2016/5/11/chartex" xmlns:cx6="http://schemas.microsoft.com/office/drawing/2016/5/12/chartex" xmlns:cx7="http://schemas.microsoft.com/office/drawing/2016/5/13/chartex" xmlns:cx8="http://schemas.microsoft.com/office/drawing/2016/5/14/chartex" xmlns:mc="http://schemas.openxmlformats.org/markup-compatibility/2006" xmlns:aink="http://schemas.microsoft.com/office/drawing/2016/ink" xmlns:am3d="http://schemas.microsoft.com/office/drawing/2017/model3d" xmlns:o="urn:schemas-microsoft-com:office:office" xmlns:oel="http://schemas.microsoft.com/office/2019/extlst" xmlns:r="http://schemas.openxmlformats.org/officeDocument/2006/relationships" xmlns:m="http://schemas.openxmlformats.org/officeDocument/2006/math" xmlns:v="urn:schemas-microsoft-com:vml" xmlns:wp14="http://schemas.microsoft.com/office/word/2010/wordprocessingDrawing" xmlns:wp="http://schemas.openxmlformats.org/drawingml/2006/wordprocessingDrawing" xmlns:w10="urn:schemas-microsoft-com:office:word" xmlns:w="http://schemas.openxmlformats.org/wordprocessingml/2006/main" xmlns:w14="http://schemas.microsoft.com/office/word/2010/wordml" xmlns:w15="http://schemas.microsoft.com/office/word/2012/wordml" xmlns:w16cex="http://schemas.microsoft.com/office/word/2018/wordml/cex" xmlns:w16cid="http://schemas.microsoft.com/office/word/2016/wordml/cid" xmlns:w16="http://schemas.microsoft.com/office/word/2018/wordml" xmlns:w16sdtdh="http://schemas.microsoft.com/office/word/2020/wordml/sdtdatahash" xmlns:w16se="http://schemas.microsoft.com/office/word/2015/wordml/symex" xmlns:wpg="http://schemas.microsoft.com/office/word/2010/wordprocessingGroup" xmlns:wpi="http://schemas.microsoft.com/office/word/2010/wordprocessingInk" xmlns:wne="http://schemas.microsoft.com/office/word/2006/wordml" xmlns:wps="http://schemas.microsoft.com/office/word/2010/wordprocessingShape" mc:Ignorable="w14 w15 w16se w16cid w16 w16cex w16sdtdh wp14">
+<w:endnotes xmlns:wpc="http://schemas.microsoft.com/office/word/2010/wordprocessingCanvas" xmlns:cx="http://schemas.microsoft.com/office/drawing/2014/chartex" xmlns:cx1="http://schemas.microsoft.com/office/drawing/2015/9/8/chartex" xmlns:cx2="http://schemas.microsoft.com/office/drawing/2015/10/21/chartex" xmlns:cx3="http://schemas.microsoft.com/office/drawing/2016/5/9/chartex" xmlns:cx4="http://schemas.microsoft.com/office/drawing/2016/5/10/chartex" xmlns:cx5="http://schemas.microsoft.com/office/drawing/2016/5/11/chartex" xmlns:cx6="http://schemas.microsoft.com/office/drawing/2016/5/12/chartex" xmlns:cx7="http://schemas.microsoft.com/office/drawing/2016/5/13/chartex" xmlns:cx8="http://schemas.microsoft.com/office/drawing/2016/5/14/chartex" xmlns:mc="http://schemas.openxmlformats.org/markup-compatibility/2006" xmlns:aink="http://schemas.microsoft.com/office/drawing/2016/ink" xmlns:am3d="http://schemas.microsoft.com/office/drawing/2017/model3d" xmlns:o="urn:schemas-microsoft-com:office:office" xmlns:oel="http://schemas.microsoft.com/office/2019/extlst" xmlns:r="http://schemas.openxmlformats.org/officeDocument/2006/relationships" xmlns:m="http://schemas.openxmlformats.org/officeDocument/2006/math" xmlns:v="urn:schemas-microsoft-com:vml" xmlns:wp14="http://schemas.microsoft.com/office/word/2010/wordprocessingDrawing" xmlns:wp="http://schemas.openxmlformats.org/drawingml/2006/wordprocessingDrawing" xmlns:w10="urn:schemas-microsoft-com:office:word" xmlns:w="http://schemas.openxmlformats.org/wordprocessingml/2006/main" xmlns:w14="http://schemas.microsoft.com/office/word/2010/wordml" xmlns:w15="http://schemas.microsoft.com/office/word/2012/wordml" xmlns:w16cex="http://schemas.microsoft.com/office/word/2018/wordml/cex" xmlns:w16cid="http://schemas.microsoft.com/office/word/2016/wordml/cid" xmlns:w16="http://schemas.microsoft.com/office/word/2018/wordml" xmlns:w16du="http://schemas.microsoft.com/office/word/2023/wordml/word16du" xmlns:w16sdtdh="http://schemas.microsoft.com/office/word/2020/wordml/sdtdatahash" xmlns:w16se="http://schemas.microsoft.com/office/word/2015/wordml/symex" xmlns:wpg="http://schemas.microsoft.com/office/word/2010/wordprocessingGroup" xmlns:wpi="http://schemas.microsoft.com/office/word/2010/wordprocessingInk" xmlns:wne="http://schemas.microsoft.com/office/word/2006/wordml" xmlns:wps="http://schemas.microsoft.com/office/word/2010/wordprocessingShape" mc:Ignorable="w14 w15 w16se w16cid w16 w16cex w16sdtdh w16du wp14">
   <w:endnote w:type="separator" w:id="-1">
     <w:p>
       <w:pPr>
@@ -3977,7 +3977,7 @@
 </file>
 
 <file path=word/footnotes.xml><?xml version="1.0" encoding="utf-8"?>
-<w:footnotes xmlns:wpc="http://schemas.microsoft.com/office/word/2010/wordprocessingCanvas" xmlns:cx="http://schemas.microsoft.com/office/drawing/2014/chartex" xmlns:cx1="http://schemas.microsoft.com/office/drawing/2015/9/8/chartex" xmlns:cx2="http://schemas.microsoft.com/office/drawing/2015/10/21/chartex" xmlns:cx3="http://schemas.microsoft.com/office/drawing/2016/5/9/chartex" xmlns:cx4="http://schemas.microsoft.com/office/drawing/2016/5/10/chartex" xmlns:cx5="http://schemas.microsoft.com/office/drawing/2016/5/11/chartex" xmlns:cx6="http://schemas.microsoft.com/office/drawing/2016/5/12/chartex" xmlns:cx7="http://schemas.microsoft.com/office/drawing/2016/5/13/chartex" xmlns:cx8="http://schemas.microsoft.com/office/drawing/2016/5/14/chartex" xmlns:mc="http://schemas.openxmlformats.org/markup-compatibility/2006" xmlns:aink="http://schemas.microsoft.com/office/drawing/2016/ink" xmlns:am3d="http://schemas.microsoft.com/office/drawing/2017/model3d" xmlns:o="urn:schemas-microsoft-com:office:office" xmlns:oel="http://schemas.microsoft.com/office/2019/extlst" xmlns:r="http://schemas.openxmlformats.org/officeDocument/2006/relationships" xmlns:m="http://schemas.openxmlformats.org/officeDocument/2006/math" xmlns:v="urn:schemas-microsoft-com:vml" xmlns:wp14="http://schemas.microsoft.com/office/word/2010/wordprocessingDrawing" xmlns:wp="http://schemas.openxmlformats.org/drawingml/2006/wordprocessingDrawing" xmlns:w10="urn:schemas-microsoft-com:office:word" xmlns:w="http://schemas.openxmlformats.org/wordprocessingml/2006/main" xmlns:w14="http://schemas.microsoft.com/office/word/2010/wordml" xmlns:w15="http://schemas.microsoft.com/office/word/2012/wordml" xmlns:w16cex="http://schemas.microsoft.com/office/word/2018/wordml/cex" xmlns:w16cid="http://schemas.microsoft.com/office/word/2016/wordml/cid" xmlns:w16="http://schemas.microsoft.com/office/word/2018/wordml" xmlns:w16sdtdh="http://schemas.microsoft.com/office/word/2020/wordml/sdtdatahash" xmlns:w16se="http://schemas.microsoft.com/office/word/2015/wordml/symex" xmlns:wpg="http://schemas.microsoft.com/office/word/2010/wordprocessingGroup" xmlns:wpi="http://schemas.microsoft.com/office/word/2010/wordprocessingInk" xmlns:wne="http://schemas.microsoft.com/office/word/2006/wordml" xmlns:wps="http://schemas.microsoft.com/office/word/2010/wordprocessingShape" mc:Ignorable="w14 w15 w16se w16cid w16 w16cex w16sdtdh wp14">
+<w:footnotes xmlns:wpc="http://schemas.microsoft.com/office/word/2010/wordprocessingCanvas" xmlns:cx="http://schemas.microsoft.com/office/drawing/2014/chartex" xmlns:cx1="http://schemas.microsoft.com/office/drawing/2015/9/8/chartex" xmlns:cx2="http://schemas.microsoft.com/office/drawing/2015/10/21/chartex" xmlns:cx3="http://schemas.microsoft.com/office/drawing/2016/5/9/chartex" xmlns:cx4="http://schemas.microsoft.com/office/drawing/2016/5/10/chartex" xmlns:cx5="http://schemas.microsoft.com/office/drawing/2016/5/11/chartex" xmlns:cx6="http://schemas.microsoft.com/office/drawing/2016/5/12/chartex" xmlns:cx7="http://schemas.microsoft.com/office/drawing/2016/5/13/chartex" xmlns:cx8="http://schemas.microsoft.com/office/drawing/2016/5/14/chartex" xmlns:mc="http://schemas.openxmlformats.org/markup-compatibility/2006" xmlns:aink="http://schemas.microsoft.com/office/drawing/2016/ink" xmlns:am3d="http://schemas.microsoft.com/office/drawing/2017/model3d" xmlns:o="urn:schemas-microsoft-com:office:office" xmlns:oel="http://schemas.microsoft.com/office/2019/extlst" xmlns:r="http://schemas.openxmlformats.org/officeDocument/2006/relationships" xmlns:m="http://schemas.openxmlformats.org/officeDocument/2006/math" xmlns:v="urn:schemas-microsoft-com:vml" xmlns:wp14="http://schemas.microsoft.com/office/word/2010/wordprocessingDrawing" xmlns:wp="http://schemas.openxmlformats.org/drawingml/2006/wordprocessingDrawing" xmlns:w10="urn:schemas-microsoft-com:office:word" xmlns:w="http://schemas.openxmlformats.org/wordprocessingml/2006/main" xmlns:w14="http://schemas.microsoft.com/office/word/2010/wordml" xmlns:w15="http://schemas.microsoft.com/office/word/2012/wordml" xmlns:w16cex="http://schemas.microsoft.com/office/word/2018/wordml/cex" xmlns:w16cid="http://schemas.microsoft.com/office/word/2016/wordml/cid" xmlns:w16="http://schemas.microsoft.com/office/word/2018/wordml" xmlns:w16du="http://schemas.microsoft.com/office/word/2023/wordml/word16du" xmlns:w16sdtdh="http://schemas.microsoft.com/office/word/2020/wordml/sdtdatahash" xmlns:w16se="http://schemas.microsoft.com/office/word/2015/wordml/symex" xmlns:wpg="http://schemas.microsoft.com/office/word/2010/wordprocessingGroup" xmlns:wpi="http://schemas.microsoft.com/office/word/2010/wordprocessingInk" xmlns:wne="http://schemas.microsoft.com/office/word/2006/wordml" xmlns:wps="http://schemas.microsoft.com/office/word/2010/wordprocessingShape" mc:Ignorable="w14 w15 w16se w16cid w16 w16cex w16sdtdh w16du wp14">
   <w:footnote w:type="separator" w:id="-1">
     <w:p>
       <w:pPr>
@@ -4002,7 +4002,7 @@
 </file>
 
 <file path=word/header1.xml><?xml version="1.0" encoding="utf-8"?>
-<w:hdr xmlns:wpc="http://schemas.microsoft.com/office/word/2010/wordprocessingCanvas" xmlns:cx="http://schemas.microsoft.com/office/drawing/2014/chartex" xmlns:cx1="http://schemas.microsoft.com/office/drawing/2015/9/8/chartex" xmlns:cx2="http://schemas.microsoft.com/office/drawing/2015/10/21/chartex" xmlns:cx3="http://schemas.microsoft.com/office/drawing/2016/5/9/chartex" xmlns:cx4="http://schemas.microsoft.com/office/drawing/2016/5/10/chartex" xmlns:cx5="http://schemas.microsoft.com/office/drawing/2016/5/11/chartex" xmlns:cx6="http://schemas.microsoft.com/office/drawing/2016/5/12/chartex" xmlns:cx7="http://schemas.microsoft.com/office/drawing/2016/5/13/chartex" xmlns:cx8="http://schemas.microsoft.com/office/drawing/2016/5/14/chartex" xmlns:mc="http://schemas.openxmlformats.org/markup-compatibility/2006" xmlns:aink="http://schemas.microsoft.com/office/drawing/2016/ink" xmlns:am3d="http://schemas.microsoft.com/office/drawing/2017/model3d" xmlns:o="urn:schemas-microsoft-com:office:office" xmlns:oel="http://schemas.microsoft.com/office/2019/extlst" xmlns:r="http://schemas.openxmlformats.org/officeDocument/2006/relationships" xmlns:m="http://schemas.openxmlformats.org/officeDocument/2006/math" xmlns:v="urn:schemas-microsoft-com:vml" xmlns:wp14="http://schemas.microsoft.com/office/word/2010/wordprocessingDrawing" xmlns:wp="http://schemas.openxmlformats.org/drawingml/2006/wordprocessingDrawing" xmlns:w10="urn:schemas-microsoft-com:office:word" xmlns:w="http://schemas.openxmlformats.org/wordprocessingml/2006/main" xmlns:w14="http://schemas.microsoft.com/office/word/2010/wordml" xmlns:w15="http://schemas.microsoft.com/office/word/2012/wordml" xmlns:w16cex="http://schemas.microsoft.com/office/word/2018/wordml/cex" xmlns:w16cid="http://schemas.microsoft.com/office/word/2016/wordml/cid" xmlns:w16="http://schemas.microsoft.com/office/word/2018/wordml" xmlns:w16sdtdh="http://schemas.microsoft.com/office/word/2020/wordml/sdtdatahash" xmlns:w16se="http://schemas.microsoft.com/office/word/2015/wordml/symex" xmlns:wpg="http://schemas.microsoft.com/office/word/2010/wordprocessingGroup" xmlns:wpi="http://schemas.microsoft.com/office/word/2010/wordprocessingInk" xmlns:wne="http://schemas.microsoft.com/office/word/2006/wordml" xmlns:wps="http://schemas.microsoft.com/office/word/2010/wordprocessingShape" mc:Ignorable="w14 w15 w16se w16cid w16 w16cex w16sdtdh wp14">
+<w:hdr xmlns:wpc="http://schemas.microsoft.com/office/word/2010/wordprocessingCanvas" xmlns:cx="http://schemas.microsoft.com/office/drawing/2014/chartex" xmlns:cx1="http://schemas.microsoft.com/office/drawing/2015/9/8/chartex" xmlns:cx2="http://schemas.microsoft.com/office/drawing/2015/10/21/chartex" xmlns:cx3="http://schemas.microsoft.com/office/drawing/2016/5/9/chartex" xmlns:cx4="http://schemas.microsoft.com/office/drawing/2016/5/10/chartex" xmlns:cx5="http://schemas.microsoft.com/office/drawing/2016/5/11/chartex" xmlns:cx6="http://schemas.microsoft.com/office/drawing/2016/5/12/chartex" xmlns:cx7="http://schemas.microsoft.com/office/drawing/2016/5/13/chartex" xmlns:cx8="http://schemas.microsoft.com/office/drawing/2016/5/14/chartex" xmlns:mc="http://schemas.openxmlformats.org/markup-compatibility/2006" xmlns:aink="http://schemas.microsoft.com/office/drawing/2016/ink" xmlns:am3d="http://schemas.microsoft.com/office/drawing/2017/model3d" xmlns:o="urn:schemas-microsoft-com:office:office" xmlns:oel="http://schemas.microsoft.com/office/2019/extlst" xmlns:r="http://schemas.openxmlformats.org/officeDocument/2006/relationships" xmlns:m="http://schemas.openxmlformats.org/officeDocument/2006/math" xmlns:v="urn:schemas-microsoft-com:vml" xmlns:wp14="http://schemas.microsoft.com/office/word/2010/wordprocessingDrawing" xmlns:wp="http://schemas.openxmlformats.org/drawingml/2006/wordprocessingDrawing" xmlns:w10="urn:schemas-microsoft-com:office:word" xmlns:w="http://schemas.openxmlformats.org/wordprocessingml/2006/main" xmlns:w14="http://schemas.microsoft.com/office/word/2010/wordml" xmlns:w15="http://schemas.microsoft.com/office/word/2012/wordml" xmlns:w16cex="http://schemas.microsoft.com/office/word/2018/wordml/cex" xmlns:w16cid="http://schemas.microsoft.com/office/word/2016/wordml/cid" xmlns:w16="http://schemas.microsoft.com/office/word/2018/wordml" xmlns:w16du="http://schemas.microsoft.com/office/word/2023/wordml/word16du" xmlns:w16sdtdh="http://schemas.microsoft.com/office/word/2020/wordml/sdtdatahash" xmlns:w16se="http://schemas.microsoft.com/office/word/2015/wordml/symex" xmlns:wpg="http://schemas.microsoft.com/office/word/2010/wordprocessingGroup" xmlns:wpi="http://schemas.microsoft.com/office/word/2010/wordprocessingInk" xmlns:wne="http://schemas.microsoft.com/office/word/2006/wordml" xmlns:wps="http://schemas.microsoft.com/office/word/2010/wordprocessingShape" mc:Ignorable="w14 w15 w16se w16cid w16 w16cex w16sdtdh w16du wp14">
   <w:p>
     <w:pPr>
       <w:tabs>
@@ -4020,6 +4020,73 @@
         <w:lang w:eastAsia="pt-BR"/>
       </w:rPr>
     </w:pPr>
+    <w:r>
+      <w:rPr>
+        <w:noProof/>
+      </w:rPr>
+      <w:drawing>
+        <wp:anchor distT="0" distB="0" distL="114300" distR="114300" simplePos="0" relativeHeight="251662336" behindDoc="0" locked="0" layoutInCell="1" allowOverlap="1" wp14:anchorId="43879FFD" wp14:editId="41865DF5">
+          <wp:simplePos x="0" y="0"/>
+          <wp:positionH relativeFrom="column">
+            <wp:posOffset>4095750</wp:posOffset>
+          </wp:positionH>
+          <wp:positionV relativeFrom="paragraph">
+            <wp:posOffset>71120</wp:posOffset>
+          </wp:positionV>
+          <wp:extent cx="2330011" cy="813586"/>
+          <wp:effectExtent l="0" t="0" r="0" b="5715"/>
+          <wp:wrapNone/>
+          <wp:docPr id="460049646" name="Imagem 1" descr="Logotipo&#10;&#10;Descrição gerada automaticamente"/>
+          <wp:cNvGraphicFramePr>
+            <a:graphicFrameLocks xmlns:a="http://schemas.openxmlformats.org/drawingml/2006/main" noChangeAspect="1"/>
+          </wp:cNvGraphicFramePr>
+          <a:graphic xmlns:a="http://schemas.openxmlformats.org/drawingml/2006/main">
+            <a:graphicData uri="http://schemas.openxmlformats.org/drawingml/2006/picture">
+              <pic:pic xmlns:pic="http://schemas.openxmlformats.org/drawingml/2006/picture">
+                <pic:nvPicPr>
+                  <pic:cNvPr id="460049646" name="Imagem 1" descr="Logotipo&#10;&#10;Descrição gerada automaticamente"/>
+                  <pic:cNvPicPr>
+                    <a:picLocks noChangeAspect="1"/>
+                  </pic:cNvPicPr>
+                </pic:nvPicPr>
+                <pic:blipFill>
+                  <a:blip r:embed="rId1">
+                    <a:extLst>
+                      <a:ext uri="{28A0092B-C50C-407E-A947-70E740481C1C}">
+                        <a14:useLocalDpi xmlns:a14="http://schemas.microsoft.com/office/drawing/2010/main" val="0"/>
+                      </a:ext>
+                    </a:extLst>
+                  </a:blip>
+                  <a:srcRect/>
+                  <a:stretch>
+                    <a:fillRect/>
+                  </a:stretch>
+                </pic:blipFill>
+                <pic:spPr bwMode="auto">
+                  <a:xfrm>
+                    <a:off x="0" y="0"/>
+                    <a:ext cx="2330011" cy="813586"/>
+                  </a:xfrm>
+                  <a:prstGeom prst="rect">
+                    <a:avLst/>
+                  </a:prstGeom>
+                  <a:noFill/>
+                  <a:ln>
+                    <a:noFill/>
+                  </a:ln>
+                </pic:spPr>
+              </pic:pic>
+            </a:graphicData>
+          </a:graphic>
+          <wp14:sizeRelH relativeFrom="margin">
+            <wp14:pctWidth>0</wp14:pctWidth>
+          </wp14:sizeRelH>
+          <wp14:sizeRelV relativeFrom="margin">
+            <wp14:pctHeight>0</wp14:pctHeight>
+          </wp14:sizeRelV>
+        </wp:anchor>
+      </w:drawing>
+    </w:r>
     <w:r>
       <w:rPr>
         <w:rFonts w:ascii="Times New Roman" w:eastAsia="Times New Roman" w:hAnsi="Times New Roman" w:cs="Times New Roman"/>
@@ -4057,7 +4124,7 @@
                   </pic:cNvPicPr>
                 </pic:nvPicPr>
                 <pic:blipFill>
-                  <a:blip r:embed="rId1">
+                  <a:blip r:embed="rId2">
                     <a:extLst>
                       <a:ext uri="{28A0092B-C50C-407E-A947-70E740481C1C}">
                         <a14:useLocalDpi xmlns:a14="http://schemas.microsoft.com/office/drawing/2010/main" val="0"/>
@@ -4099,6 +4166,7 @@
     <w:pPr>
       <w:tabs>
         <w:tab w:val="left" w:pos="2835"/>
+        <w:tab w:val="left" w:pos="7860"/>
       </w:tabs>
       <w:spacing w:before="100" w:beforeAutospacing="1" w:after="100" w:afterAutospacing="1" w:line="240" w:lineRule="auto"/>
       <w:ind w:left="284"/>
@@ -4117,74 +4185,12 @@
         <w:rFonts w:ascii="Times New Roman" w:eastAsia="Times New Roman" w:hAnsi="Times New Roman" w:cs="Times New Roman"/>
         <w:b/>
         <w:bCs/>
-        <w:noProof/>
         <w:kern w:val="36"/>
-        <w:sz w:val="48"/>
-        <w:szCs w:val="48"/>
+        <w:sz w:val="2"/>
+        <w:szCs w:val="2"/>
         <w:lang w:eastAsia="pt-BR"/>
       </w:rPr>
-      <w:drawing>
-        <wp:anchor distT="0" distB="0" distL="114300" distR="114300" simplePos="0" relativeHeight="251659264" behindDoc="1" locked="0" layoutInCell="1" allowOverlap="1" wp14:anchorId="63A77B1B" wp14:editId="648DB1D8">
-          <wp:simplePos x="0" y="0"/>
-          <wp:positionH relativeFrom="margin">
-            <wp:posOffset>4384675</wp:posOffset>
-          </wp:positionH>
-          <wp:positionV relativeFrom="paragraph">
-            <wp:posOffset>7620</wp:posOffset>
-          </wp:positionV>
-          <wp:extent cx="1600200" cy="467995"/>
-          <wp:effectExtent l="0" t="0" r="0" b="0"/>
-          <wp:wrapNone/>
-          <wp:docPr id="3" name="Imagem 3"/>
-          <wp:cNvGraphicFramePr>
-            <a:graphicFrameLocks xmlns:a="http://schemas.openxmlformats.org/drawingml/2006/main" noChangeAspect="1"/>
-          </wp:cNvGraphicFramePr>
-          <a:graphic xmlns:a="http://schemas.openxmlformats.org/drawingml/2006/main">
-            <a:graphicData uri="http://schemas.openxmlformats.org/drawingml/2006/picture">
-              <pic:pic xmlns:pic="http://schemas.openxmlformats.org/drawingml/2006/picture">
-                <pic:nvPicPr>
-                  <pic:cNvPr id="0" name="Picture 108"/>
-                  <pic:cNvPicPr>
-                    <a:picLocks noChangeAspect="1" noChangeArrowheads="1"/>
-                  </pic:cNvPicPr>
-                </pic:nvPicPr>
-                <pic:blipFill>
-                  <a:blip r:embed="rId2">
-                    <a:extLst>
-                      <a:ext uri="{28A0092B-C50C-407E-A947-70E740481C1C}">
-                        <a14:useLocalDpi xmlns:a14="http://schemas.microsoft.com/office/drawing/2010/main" val="0"/>
-                      </a:ext>
-                    </a:extLst>
-                  </a:blip>
-                  <a:srcRect/>
-                  <a:stretch>
-                    <a:fillRect/>
-                  </a:stretch>
-                </pic:blipFill>
-                <pic:spPr bwMode="auto">
-                  <a:xfrm>
-                    <a:off x="0" y="0"/>
-                    <a:ext cx="1600200" cy="467995"/>
-                  </a:xfrm>
-                  <a:prstGeom prst="rect">
-                    <a:avLst/>
-                  </a:prstGeom>
-                  <a:noFill/>
-                  <a:ln>
-                    <a:noFill/>
-                  </a:ln>
-                </pic:spPr>
-              </pic:pic>
-            </a:graphicData>
-          </a:graphic>
-          <wp14:sizeRelH relativeFrom="margin">
-            <wp14:pctWidth>0</wp14:pctWidth>
-          </wp14:sizeRelH>
-          <wp14:sizeRelV relativeFrom="margin">
-            <wp14:pctHeight>0</wp14:pctHeight>
-          </wp14:sizeRelV>
-        </wp:anchor>
-      </w:drawing>
+      <w:tab/>
     </w:r>
     <w:r>
       <w:rPr>
@@ -4330,7 +4336,7 @@
 </file>
 
 <file path=word/numbering.xml><?xml version="1.0" encoding="utf-8"?>
-<w:numbering xmlns:wpc="http://schemas.microsoft.com/office/word/2010/wordprocessingCanvas" xmlns:cx="http://schemas.microsoft.com/office/drawing/2014/chartex" xmlns:cx1="http://schemas.microsoft.com/office/drawing/2015/9/8/chartex" xmlns:cx2="http://schemas.microsoft.com/office/drawing/2015/10/21/chartex" xmlns:cx3="http://schemas.microsoft.com/office/drawing/2016/5/9/chartex" xmlns:cx4="http://schemas.microsoft.com/office/drawing/2016/5/10/chartex" xmlns:cx5="http://schemas.microsoft.com/office/drawing/2016/5/11/chartex" xmlns:cx6="http://schemas.microsoft.com/office/drawing/2016/5/12/chartex" xmlns:cx7="http://schemas.microsoft.com/office/drawing/2016/5/13/chartex" xmlns:cx8="http://schemas.microsoft.com/office/drawing/2016/5/14/chartex" xmlns:mc="http://schemas.openxmlformats.org/markup-compatibility/2006" xmlns:aink="http://schemas.microsoft.com/office/drawing/2016/ink" xmlns:am3d="http://schemas.microsoft.com/office/drawing/2017/model3d" xmlns:o="urn:schemas-microsoft-com:office:office" xmlns:oel="http://schemas.microsoft.com/office/2019/extlst" xmlns:r="http://schemas.openxmlformats.org/officeDocument/2006/relationships" xmlns:m="http://schemas.openxmlformats.org/officeDocument/2006/math" xmlns:v="urn:schemas-microsoft-com:vml" xmlns:wp14="http://schemas.microsoft.com/office/word/2010/wordprocessingDrawing" xmlns:wp="http://schemas.openxmlformats.org/drawingml/2006/wordprocessingDrawing" xmlns:w10="urn:schemas-microsoft-com:office:word" xmlns:w="http://schemas.openxmlformats.org/wordprocessingml/2006/main" xmlns:w14="http://schemas.microsoft.com/office/word/2010/wordml" xmlns:w15="http://schemas.microsoft.com/office/word/2012/wordml" xmlns:w16cex="http://schemas.microsoft.com/office/word/2018/wordml/cex" xmlns:w16cid="http://schemas.microsoft.com/office/word/2016/wordml/cid" xmlns:w16="http://schemas.microsoft.com/office/word/2018/wordml" xmlns:w16sdtdh="http://schemas.microsoft.com/office/word/2020/wordml/sdtdatahash" xmlns:w16se="http://schemas.microsoft.com/office/word/2015/wordml/symex" xmlns:wpg="http://schemas.microsoft.com/office/word/2010/wordprocessingGroup" xmlns:wpi="http://schemas.microsoft.com/office/word/2010/wordprocessingInk" xmlns:wne="http://schemas.microsoft.com/office/word/2006/wordml" xmlns:wps="http://schemas.microsoft.com/office/word/2010/wordprocessingShape" mc:Ignorable="w14 w15 w16se w16cid w16 w16cex w16sdtdh wp14">
+<w:numbering xmlns:wpc="http://schemas.microsoft.com/office/word/2010/wordprocessingCanvas" xmlns:cx="http://schemas.microsoft.com/office/drawing/2014/chartex" xmlns:cx1="http://schemas.microsoft.com/office/drawing/2015/9/8/chartex" xmlns:cx2="http://schemas.microsoft.com/office/drawing/2015/10/21/chartex" xmlns:cx3="http://schemas.microsoft.com/office/drawing/2016/5/9/chartex" xmlns:cx4="http://schemas.microsoft.com/office/drawing/2016/5/10/chartex" xmlns:cx5="http://schemas.microsoft.com/office/drawing/2016/5/11/chartex" xmlns:cx6="http://schemas.microsoft.com/office/drawing/2016/5/12/chartex" xmlns:cx7="http://schemas.microsoft.com/office/drawing/2016/5/13/chartex" xmlns:cx8="http://schemas.microsoft.com/office/drawing/2016/5/14/chartex" xmlns:mc="http://schemas.openxmlformats.org/markup-compatibility/2006" xmlns:aink="http://schemas.microsoft.com/office/drawing/2016/ink" xmlns:am3d="http://schemas.microsoft.com/office/drawing/2017/model3d" xmlns:o="urn:schemas-microsoft-com:office:office" xmlns:oel="http://schemas.microsoft.com/office/2019/extlst" xmlns:r="http://schemas.openxmlformats.org/officeDocument/2006/relationships" xmlns:m="http://schemas.openxmlformats.org/officeDocument/2006/math" xmlns:v="urn:schemas-microsoft-com:vml" xmlns:wp14="http://schemas.microsoft.com/office/word/2010/wordprocessingDrawing" xmlns:wp="http://schemas.openxmlformats.org/drawingml/2006/wordprocessingDrawing" xmlns:w10="urn:schemas-microsoft-com:office:word" xmlns:w="http://schemas.openxmlformats.org/wordprocessingml/2006/main" xmlns:w14="http://schemas.microsoft.com/office/word/2010/wordml" xmlns:w15="http://schemas.microsoft.com/office/word/2012/wordml" xmlns:w16cex="http://schemas.microsoft.com/office/word/2018/wordml/cex" xmlns:w16cid="http://schemas.microsoft.com/office/word/2016/wordml/cid" xmlns:w16="http://schemas.microsoft.com/office/word/2018/wordml" xmlns:w16du="http://schemas.microsoft.com/office/word/2023/wordml/word16du" xmlns:w16sdtdh="http://schemas.microsoft.com/office/word/2020/wordml/sdtdatahash" xmlns:w16se="http://schemas.microsoft.com/office/word/2015/wordml/symex" xmlns:wpg="http://schemas.microsoft.com/office/word/2010/wordprocessingGroup" xmlns:wpi="http://schemas.microsoft.com/office/word/2010/wordprocessingInk" xmlns:wne="http://schemas.microsoft.com/office/word/2006/wordml" xmlns:wps="http://schemas.microsoft.com/office/word/2010/wordprocessingShape" mc:Ignorable="w14 w15 w16se w16cid w16 w16cex w16sdtdh w16du wp14">
   <w:abstractNum w:abstractNumId="0" w15:restartNumberingAfterBreak="0">
     <w:nsid w:val="07DC4210"/>
     <w:multiLevelType w:val="hybridMultilevel"/>
@@ -5609,7 +5615,7 @@
 </file>
 
 <file path=word/styles.xml><?xml version="1.0" encoding="utf-8"?>
-<w:styles xmlns:mc="http://schemas.openxmlformats.org/markup-compatibility/2006" xmlns:r="http://schemas.openxmlformats.org/officeDocument/2006/relationships" xmlns:w="http://schemas.openxmlformats.org/wordprocessingml/2006/main" xmlns:w14="http://schemas.microsoft.com/office/word/2010/wordml" xmlns:w15="http://schemas.microsoft.com/office/word/2012/wordml" xmlns:w16cex="http://schemas.microsoft.com/office/word/2018/wordml/cex" xmlns:w16cid="http://schemas.microsoft.com/office/word/2016/wordml/cid" xmlns:w16="http://schemas.microsoft.com/office/word/2018/wordml" xmlns:w16sdtdh="http://schemas.microsoft.com/office/word/2020/wordml/sdtdatahash" xmlns:w16se="http://schemas.microsoft.com/office/word/2015/wordml/symex" mc:Ignorable="w14 w15 w16se w16cid w16 w16cex w16sdtdh">
+<w:styles xmlns:mc="http://schemas.openxmlformats.org/markup-compatibility/2006" xmlns:r="http://schemas.openxmlformats.org/officeDocument/2006/relationships" xmlns:w="http://schemas.openxmlformats.org/wordprocessingml/2006/main" xmlns:w14="http://schemas.microsoft.com/office/word/2010/wordml" xmlns:w15="http://schemas.microsoft.com/office/word/2012/wordml" xmlns:w16cex="http://schemas.microsoft.com/office/word/2018/wordml/cex" xmlns:w16cid="http://schemas.microsoft.com/office/word/2016/wordml/cid" xmlns:w16="http://schemas.microsoft.com/office/word/2018/wordml" xmlns:w16du="http://schemas.microsoft.com/office/word/2023/wordml/word16du" xmlns:w16sdtdh="http://schemas.microsoft.com/office/word/2020/wordml/sdtdatahash" xmlns:w16se="http://schemas.microsoft.com/office/word/2015/wordml/symex" mc:Ignorable="w14 w15 w16se w16cid w16 w16cex w16sdtdh w16du">
   <w:docDefaults>
     <w:rPrDefault>
       <w:rPr>

</xml_diff>